<commit_message>
Add template to the title
</commit_message>
<xml_diff>
--- a/docs/topic-choice-decision-matrix-template.docx
+++ b/docs/topic-choice-decision-matrix-template.docx
@@ -25,15 +25,22 @@
         </w:rPr>
         <w:t>#</w:t>
       </w:r>
+      <w:r>
+        <w:rPr>
+          <w:rFonts w:ascii="Times New Roman" w:hAnsi="Times New Roman" w:cs="Times New Roman"/>
+          <w:b/>
+        </w:rPr>
+        <w:t>: TOPIC CHOICE DECISION MATRIX</w:t>
+      </w:r>
+      <w:r>
+        <w:rPr>
+          <w:rFonts w:ascii="Times New Roman" w:hAnsi="Times New Roman" w:cs="Times New Roman"/>
+          <w:b/>
+        </w:rPr>
+        <w:t xml:space="preserve"> TEMPLATE</w:t>
+      </w:r>
       <w:bookmarkStart w:id="0" w:name="_GoBack"/>
       <w:bookmarkEnd w:id="0"/>
-      <w:r>
-        <w:rPr>
-          <w:rFonts w:ascii="Times New Roman" w:hAnsi="Times New Roman" w:cs="Times New Roman"/>
-          <w:b/>
-        </w:rPr>
-        <w:t>: TOPIC CHOICE DECISION MATRIX</w:t>
-      </w:r>
     </w:p>
     <w:tbl>
       <w:tblPr>

</xml_diff>